<commit_message>
Update ETL Report - Beautiful Bacon Group.docx
</commit_message>
<xml_diff>
--- a/ETL Report - Beautiful Bacon Group.docx
+++ b/ETL Report - Beautiful Bacon Group.docx
@@ -87,6 +87,8 @@
               </wp:inline>
             </w:drawing>
           </w:r>
+          <w:bookmarkStart w:id="0" w:name="_GoBack"/>
+          <w:bookmarkEnd w:id="0"/>
         </w:p>
         <w:sdt>
           <w:sdtPr>
@@ -607,6 +609,13 @@
     </w:sdt>
     <w:sdt>
       <w:sdtPr>
+        <w:rPr>
+          <w:rFonts w:asciiTheme="minorHAnsi" w:eastAsiaTheme="minorEastAsia" w:hAnsiTheme="minorHAnsi" w:cstheme="minorBidi"/>
+          <w:color w:val="auto"/>
+          <w:sz w:val="22"/>
+          <w:szCs w:val="22"/>
+          <w:lang w:eastAsia="zh-TW"/>
+        </w:rPr>
         <w:id w:val="-1417471328"/>
         <w:docPartObj>
           <w:docPartGallery w:val="Table of Contents"/>
@@ -615,14 +624,9 @@
       </w:sdtPr>
       <w:sdtEndPr>
         <w:rPr>
-          <w:rFonts w:asciiTheme="minorHAnsi" w:eastAsiaTheme="minorEastAsia" w:hAnsiTheme="minorHAnsi" w:cstheme="minorBidi"/>
           <w:b/>
           <w:bCs/>
           <w:noProof/>
-          <w:color w:val="auto"/>
-          <w:sz w:val="22"/>
-          <w:szCs w:val="22"/>
-          <w:lang w:eastAsia="zh-TW"/>
         </w:rPr>
       </w:sdtEndPr>
       <w:sdtContent>
@@ -1217,7 +1221,21 @@
                 <w:rStyle w:val="Hyperlink"/>
                 <w:noProof/>
               </w:rPr>
-              <w:t>Data Loading and Availability</w:t>
+              <w:t>Data Loadi</w:t>
+            </w:r>
+            <w:r>
+              <w:rPr>
+                <w:rStyle w:val="Hyperlink"/>
+                <w:noProof/>
+              </w:rPr>
+              <w:t>n</w:t>
+            </w:r>
+            <w:r>
+              <w:rPr>
+                <w:rStyle w:val="Hyperlink"/>
+                <w:noProof/>
+              </w:rPr>
+              <w:t>g and Availability</w:t>
             </w:r>
             <w:r>
               <w:rPr>
@@ -1271,10 +1289,12 @@
         </w:p>
         <w:p>
           <w:pPr>
+            <w:pStyle w:val="TOC1"/>
+            <w:tabs>
+              <w:tab w:val="right" w:leader="dot" w:pos="9350"/>
+            </w:tabs>
             <w:spacing w:line="360" w:lineRule="auto"/>
             <w:rPr>
-              <w:b/>
-              <w:bCs/>
               <w:noProof/>
             </w:rPr>
           </w:pPr>
@@ -1286,7 +1306,60 @@
             </w:rPr>
             <w:fldChar w:fldCharType="end"/>
           </w:r>
+          <w:hyperlink w:anchor="_Data_Quality" w:history="1">
+            <w:r>
+              <w:rPr>
+                <w:rStyle w:val="Hyperlink"/>
+                <w:noProof/>
+                <w:color w:val="auto"/>
+                <w:u w:val="none"/>
+              </w:rPr>
+              <w:t>D</w:t>
+            </w:r>
+            <w:r>
+              <w:rPr>
+                <w:rStyle w:val="Hyperlink"/>
+                <w:noProof/>
+                <w:color w:val="auto"/>
+                <w:u w:val="none"/>
+              </w:rPr>
+              <w:t>ata Q</w:t>
+            </w:r>
+            <w:r>
+              <w:rPr>
+                <w:rStyle w:val="Hyperlink"/>
+                <w:noProof/>
+                <w:color w:val="auto"/>
+                <w:u w:val="none"/>
+              </w:rPr>
+              <w:t>u</w:t>
+            </w:r>
+            <w:r>
+              <w:rPr>
+                <w:rStyle w:val="Hyperlink"/>
+                <w:noProof/>
+                <w:color w:val="auto"/>
+                <w:u w:val="none"/>
+              </w:rPr>
+              <w:t>ality</w:t>
+            </w:r>
+          </w:hyperlink>
+          <w:r>
+            <w:rPr>
+              <w:noProof/>
+              <w:webHidden/>
+            </w:rPr>
+            <w:tab/>
+          </w:r>
+          <w:r>
+            <w:rPr>
+              <w:noProof/>
+              <w:webHidden/>
+            </w:rPr>
+            <w:t>8</w:t>
+          </w:r>
         </w:p>
+        <w:p/>
         <w:p>
           <w:pPr>
             <w:spacing w:line="360" w:lineRule="auto"/>
@@ -1350,7 +1423,7 @@
           <w:lang w:eastAsia="en-US"/>
         </w:rPr>
       </w:pPr>
-      <w:bookmarkStart w:id="0" w:name="_Toc41758908"/>
+      <w:bookmarkStart w:id="1" w:name="_Toc41758908"/>
     </w:p>
     <w:p>
       <w:pPr>
@@ -1388,7 +1461,7 @@
         <w:lastRenderedPageBreak/>
         <w:t>Introduction</w:t>
       </w:r>
-      <w:bookmarkEnd w:id="0"/>
+      <w:bookmarkEnd w:id="1"/>
     </w:p>
     <w:p>
       <w:pPr>
@@ -1658,14 +1731,14 @@
           <w:lang w:eastAsia="en-US"/>
         </w:rPr>
       </w:pPr>
-      <w:bookmarkStart w:id="1" w:name="_Toc41758909"/>
+      <w:bookmarkStart w:id="2" w:name="_Toc41758909"/>
       <w:r>
         <w:rPr>
           <w:lang w:eastAsia="en-US"/>
         </w:rPr>
         <w:t>Scope</w:t>
       </w:r>
-      <w:bookmarkEnd w:id="1"/>
+      <w:bookmarkEnd w:id="2"/>
     </w:p>
     <w:p>
       <w:pPr>
@@ -1808,14 +1881,14 @@
           <w:lang w:eastAsia="en-US"/>
         </w:rPr>
       </w:pPr>
-      <w:bookmarkStart w:id="2" w:name="_Toc41758910"/>
+      <w:bookmarkStart w:id="3" w:name="_Toc41758910"/>
       <w:r>
         <w:rPr>
           <w:lang w:eastAsia="en-US"/>
         </w:rPr>
         <w:t>Project Members</w:t>
       </w:r>
-      <w:bookmarkEnd w:id="2"/>
+      <w:bookmarkEnd w:id="3"/>
     </w:p>
     <w:p>
       <w:pPr>
@@ -1872,12 +1945,12 @@
         <w:pStyle w:val="Heading1"/>
         <w:spacing w:line="360" w:lineRule="auto"/>
       </w:pPr>
-      <w:bookmarkStart w:id="3" w:name="_Toc41758911"/>
+      <w:bookmarkStart w:id="4" w:name="_Toc41758911"/>
       <w:r>
         <w:lastRenderedPageBreak/>
         <w:t>Definitions, Acronyms and Abbreviations</w:t>
       </w:r>
-      <w:bookmarkEnd w:id="3"/>
+      <w:bookmarkEnd w:id="4"/>
     </w:p>
     <w:p>
       <w:pPr>
@@ -2037,14 +2110,14 @@
           <w:lang w:eastAsia="en-US"/>
         </w:rPr>
       </w:pPr>
-      <w:bookmarkStart w:id="4" w:name="_Toc41758912"/>
+      <w:bookmarkStart w:id="5" w:name="_Toc41758912"/>
       <w:r>
         <w:rPr>
           <w:lang w:eastAsia="en-US"/>
         </w:rPr>
         <w:t>ETL Methodology</w:t>
       </w:r>
-      <w:bookmarkEnd w:id="4"/>
+      <w:bookmarkEnd w:id="5"/>
     </w:p>
     <w:p>
       <w:pPr>
@@ -2958,24 +3031,18 @@
         <w:pStyle w:val="Heading1"/>
         <w:spacing w:line="360" w:lineRule="auto"/>
       </w:pPr>
-      <w:bookmarkStart w:id="5" w:name="_Toc41758913"/>
+      <w:bookmarkStart w:id="6" w:name="_Toc41758913"/>
       <w:r>
         <w:t>Data Integrity</w:t>
       </w:r>
-      <w:bookmarkEnd w:id="5"/>
-    </w:p>
-    <w:p>
-      <w:pPr>
-        <w:spacing w:line="360" w:lineRule="auto"/>
-      </w:pPr>
-      <w:r>
-        <w:t>D</w:t>
-      </w:r>
-      <w:r>
-        <w:t>uring the testing period</w:t>
-      </w:r>
-      <w:r>
-        <w:t>, a</w:t>
+      <w:bookmarkEnd w:id="6"/>
+    </w:p>
+    <w:p>
+      <w:pPr>
+        <w:spacing w:line="360" w:lineRule="auto"/>
+      </w:pPr>
+      <w:r>
+        <w:t>During the testing period, a</w:t>
       </w:r>
       <w:r>
         <w:t>ll three data sources were stable</w:t>
@@ -3001,14 +3068,11 @@
         <w:pStyle w:val="Heading1"/>
         <w:spacing w:line="360" w:lineRule="auto"/>
       </w:pPr>
-      <w:bookmarkStart w:id="6" w:name="_Toc41758914"/>
-      <w:r>
-        <w:t xml:space="preserve">Data </w:t>
-      </w:r>
-      <w:r>
-        <w:t>Refresh Frequency</w:t>
-      </w:r>
-      <w:bookmarkEnd w:id="6"/>
+      <w:bookmarkStart w:id="7" w:name="_Toc41758914"/>
+      <w:r>
+        <w:t>Data Refresh Frequency</w:t>
+      </w:r>
+      <w:bookmarkEnd w:id="7"/>
     </w:p>
     <w:p>
       <w:pPr>
@@ -3045,13 +3109,7 @@
         <w:t xml:space="preserve"> 5 pm ET, and the Bacon CPI data requires monthly refresh on the last day of the month. </w:t>
       </w:r>
       <w:r>
-        <w:t xml:space="preserve">The Kroger pricing data is the only time sensitive source because the website does not provide historical data. On the other hand, the </w:t>
-      </w:r>
-      <w:r>
-        <w:t>Lean Hogs Commodity pricing</w:t>
-      </w:r>
-      <w:r>
-        <w:t xml:space="preserve"> and Bacon CPI </w:t>
+        <w:t xml:space="preserve">The Kroger pricing data is the only time sensitive source because the website does not provide historical data. On the other hand, the Lean Hogs Commodity pricing and Bacon CPI </w:t>
       </w:r>
       <w:r>
         <w:t>historical data are available</w:t>
@@ -3077,11 +3135,11 @@
         <w:pStyle w:val="Heading1"/>
         <w:spacing w:line="360" w:lineRule="auto"/>
       </w:pPr>
-      <w:bookmarkStart w:id="7" w:name="_Toc41758915"/>
+      <w:bookmarkStart w:id="8" w:name="_Toc41758915"/>
       <w:r>
         <w:t>Data Security</w:t>
       </w:r>
-      <w:bookmarkEnd w:id="7"/>
+      <w:bookmarkEnd w:id="8"/>
     </w:p>
     <w:p>
       <w:pPr>
@@ -3126,8 +3184,6 @@
         </w:rPr>
         <w:t>utilized, it is still best practices to protect the ETL data in the database.</w:t>
       </w:r>
-      <w:bookmarkStart w:id="8" w:name="_GoBack"/>
-      <w:bookmarkEnd w:id="8"/>
     </w:p>
     <w:p>
       <w:pPr>
@@ -3348,6 +3404,126 @@
             </a:graphic>
           </wp:inline>
         </w:drawing>
+      </w:r>
+    </w:p>
+    <w:p>
+      <w:pPr>
+        <w:spacing w:line="360" w:lineRule="auto"/>
+      </w:pPr>
+    </w:p>
+    <w:p>
+      <w:pPr>
+        <w:spacing w:line="360" w:lineRule="auto"/>
+      </w:pPr>
+    </w:p>
+    <w:p>
+      <w:pPr>
+        <w:pStyle w:val="Heading1"/>
+        <w:spacing w:line="360" w:lineRule="auto"/>
+        <w:rPr>
+          <w:sz w:val="24"/>
+          <w:szCs w:val="24"/>
+        </w:rPr>
+      </w:pPr>
+      <w:bookmarkStart w:id="10" w:name="_Data_Quality"/>
+      <w:bookmarkEnd w:id="10"/>
+      <w:r>
+        <w:lastRenderedPageBreak/>
+        <w:t xml:space="preserve">Data </w:t>
+      </w:r>
+      <w:r>
+        <w:t>Quality</w:t>
+      </w:r>
+    </w:p>
+    <w:p>
+      <w:pPr>
+        <w:spacing w:line="360" w:lineRule="auto"/>
+        <w:rPr>
+          <w:sz w:val="24"/>
+          <w:szCs w:val="24"/>
+          <w:lang w:eastAsia="en-US"/>
+        </w:rPr>
+      </w:pPr>
+      <w:r>
+        <w:t xml:space="preserve">The success criterion for this project would require that each of the data pulls are able to continue successfully and that the data remain in a clean and consistent format.  We met with the </w:t>
+      </w:r>
+      <w:r>
+        <w:rPr>
+          <w:sz w:val="24"/>
+          <w:szCs w:val="24"/>
+          <w:lang w:eastAsia="en-US"/>
+        </w:rPr>
+        <w:t>Beta Alpha Kappa National Fraternity office</w:t>
+      </w:r>
+      <w:r>
+        <w:rPr>
+          <w:sz w:val="24"/>
+          <w:szCs w:val="24"/>
+          <w:lang w:eastAsia="en-US"/>
+        </w:rPr>
+        <w:t xml:space="preserve"> stakeholders and ran through the necessary steps to procure and access the data and they signed off both on the data quality as well as the ease of use.</w:t>
+      </w:r>
+    </w:p>
+    <w:p>
+      <w:pPr>
+        <w:spacing w:line="360" w:lineRule="auto"/>
+        <w:rPr>
+          <w:sz w:val="24"/>
+          <w:szCs w:val="24"/>
+          <w:lang w:eastAsia="en-US"/>
+        </w:rPr>
+      </w:pPr>
+      <w:r>
+        <w:rPr>
+          <w:sz w:val="24"/>
+          <w:szCs w:val="24"/>
+          <w:lang w:eastAsia="en-US"/>
+        </w:rPr>
+        <w:t xml:space="preserve">The Client will also ensure that the tables do not grow faster than the data production should allow: the lean hog commodity data and Kroger data should grow at a maximum rate of one row per day and the </w:t>
+      </w:r>
+      <w:r>
+        <w:rPr>
+          <w:sz w:val="24"/>
+          <w:szCs w:val="24"/>
+          <w:lang w:eastAsia="en-US"/>
+        </w:rPr>
+        <w:t xml:space="preserve">bacon </w:t>
+      </w:r>
+      <w:proofErr w:type="spellStart"/>
+      <w:r>
+        <w:rPr>
+          <w:sz w:val="24"/>
+          <w:szCs w:val="24"/>
+          <w:lang w:eastAsia="en-US"/>
+        </w:rPr>
+        <w:t>cpi</w:t>
+      </w:r>
+      <w:proofErr w:type="spellEnd"/>
+      <w:r>
+        <w:rPr>
+          <w:sz w:val="24"/>
+          <w:szCs w:val="24"/>
+          <w:lang w:eastAsia="en-US"/>
+        </w:rPr>
+        <w:t xml:space="preserve"> data should grow at a maximum rate of one row per month.  Those are the rates at which the new data is produced, if the client witnesses any larger growth or data </w:t>
+      </w:r>
+      <w:proofErr w:type="gramStart"/>
+      <w:r>
+        <w:rPr>
+          <w:sz w:val="24"/>
+          <w:szCs w:val="24"/>
+          <w:lang w:eastAsia="en-US"/>
+        </w:rPr>
+        <w:t>error</w:t>
+      </w:r>
+      <w:proofErr w:type="gramEnd"/>
+      <w:r>
+        <w:rPr>
+          <w:sz w:val="24"/>
+          <w:szCs w:val="24"/>
+          <w:lang w:eastAsia="en-US"/>
+        </w:rPr>
+        <w:t xml:space="preserve"> they should contact the Beautiful Bacon group for a solution.</w:t>
       </w:r>
     </w:p>
     <w:sectPr>
@@ -4596,6 +4772,30 @@
     <w:uiPriority w:val="99"/>
     <w:rsid w:val="00DF3B0F"/>
   </w:style>
+  <w:style w:type="character" w:styleId="UnresolvedMention">
+    <w:name w:val="Unresolved Mention"/>
+    <w:basedOn w:val="DefaultParagraphFont"/>
+    <w:uiPriority w:val="99"/>
+    <w:semiHidden/>
+    <w:unhideWhenUsed/>
+    <w:rsid w:val="00AC06E3"/>
+    <w:rPr>
+      <w:color w:val="605E5C"/>
+      <w:shd w:val="clear" w:color="auto" w:fill="E1DFDD"/>
+    </w:rPr>
+  </w:style>
+  <w:style w:type="character" w:styleId="FollowedHyperlink">
+    <w:name w:val="FollowedHyperlink"/>
+    <w:basedOn w:val="DefaultParagraphFont"/>
+    <w:uiPriority w:val="99"/>
+    <w:semiHidden/>
+    <w:unhideWhenUsed/>
+    <w:rsid w:val="00AC06E3"/>
+    <w:rPr>
+      <w:color w:val="954F72" w:themeColor="followedHyperlink"/>
+      <w:u w:val="single"/>
+    </w:rPr>
+  </w:style>
 </w:styles>
 </file>
 
@@ -4677,14 +4877,14 @@
     <w:charset w:val="00"/>
     <w:family w:val="roman"/>
     <w:pitch w:val="variable"/>
-    <w:sig w:usb0="E0002AFF" w:usb1="C0007843" w:usb2="00000009" w:usb3="00000000" w:csb0="000001FF" w:csb1="00000000"/>
+    <w:sig w:usb0="E0002EFF" w:usb1="C000785B" w:usb2="00000009" w:usb3="00000000" w:csb0="000001FF" w:csb1="00000000"/>
   </w:font>
   <w:font w:name="Calibri">
     <w:panose1 w:val="020F0502020204030204"/>
     <w:charset w:val="00"/>
     <w:family w:val="swiss"/>
     <w:pitch w:val="variable"/>
-    <w:sig w:usb0="E0002AFF" w:usb1="4000ACFF" w:usb2="00000001" w:usb3="00000000" w:csb0="000001FF" w:csb1="00000000"/>
+    <w:sig w:usb0="E4002EFF" w:usb1="C000247B" w:usb2="00000009" w:usb3="00000000" w:csb0="000001FF" w:csb1="00000000"/>
   </w:font>
   <w:font w:name="PMingLiU">
     <w:altName w:val="新細明體"/>
@@ -4699,7 +4899,7 @@
     <w:charset w:val="00"/>
     <w:family w:val="swiss"/>
     <w:pitch w:val="variable"/>
-    <w:sig w:usb0="A0002AEF" w:usb1="4000207B" w:usb2="00000000" w:usb3="00000000" w:csb0="000001FF" w:csb1="00000000"/>
+    <w:sig w:usb0="E4002EFF" w:usb1="C000247B" w:usb2="00000009" w:usb3="00000000" w:csb0="000001FF" w:csb1="00000000"/>
   </w:font>
 </w:fonts>
 </file>
@@ -4725,6 +4925,7 @@
     <w:rsid w:val="001D3434"/>
     <w:rsid w:val="002079B2"/>
     <w:rsid w:val="005F45B3"/>
+    <w:rsid w:val="006468F2"/>
     <w:rsid w:val="00B21AF0"/>
     <w:rsid w:val="00E41681"/>
     <w:rsid w:val="00F008B6"/>
@@ -5514,7 +5715,7 @@
 </file>
 
 <file path=customXml/itemProps2.xml><?xml version="1.0" encoding="utf-8"?>
-<ds:datastoreItem xmlns:ds="http://schemas.openxmlformats.org/officeDocument/2006/customXml" ds:itemID="{AB92753B-9293-4F58-85C9-54BC4202AB4C}">
+<ds:datastoreItem xmlns:ds="http://schemas.openxmlformats.org/officeDocument/2006/customXml" ds:itemID="{65C3509E-3469-4AA6-8D0B-A7FD1445FBD4}">
   <ds:schemaRefs>
     <ds:schemaRef ds:uri="http://schemas.openxmlformats.org/officeDocument/2006/bibliography"/>
   </ds:schemaRefs>

</xml_diff>